<commit_message>
Add the source files, header file, design document, user document, test document and summary for the program.
</commit_message>
<xml_diff>
--- a/Summary.docx
+++ b/Summary.docx
@@ -84,7 +84,7 @@
           <w:sz w:val="24"/>
           <w:szCs w:val="24"/>
         </w:rPr>
-        <w:t>3</w:t>
+        <w:t>5</w:t>
       </w:r>
     </w:p>
     <w:p>
@@ -115,158 +115,142 @@
           <w:szCs w:val="28"/>
         </w:rPr>
       </w:pPr>
-      <w:r>
-        <w:rPr>
-          <w:sz w:val="28"/>
-          <w:szCs w:val="28"/>
-        </w:rPr>
-        <w:t>The program creates a</w:t>
-      </w:r>
-      <w:r>
-        <w:rPr>
-          <w:sz w:val="28"/>
-          <w:szCs w:val="28"/>
-        </w:rPr>
-        <w:t xml:space="preserve">n </w:t>
-      </w:r>
-      <w:proofErr w:type="spellStart"/>
-      <w:r>
-        <w:rPr>
-          <w:sz w:val="28"/>
-          <w:szCs w:val="28"/>
-        </w:rPr>
-        <w:t>ifstream</w:t>
-      </w:r>
-      <w:proofErr w:type="spellEnd"/>
-      <w:r>
-        <w:rPr>
-          <w:sz w:val="28"/>
-          <w:szCs w:val="28"/>
-        </w:rPr>
-        <w:t xml:space="preserve"> variable for the file the user will input, two integer variables one to hold the number of the rows of the maze and the other to hold the number of columns of the maze, and a maze two-dimensional array. The program then calls the </w:t>
-      </w:r>
-      <w:proofErr w:type="spellStart"/>
-      <w:proofErr w:type="gramStart"/>
-      <w:r>
-        <w:rPr>
-          <w:sz w:val="28"/>
-          <w:szCs w:val="28"/>
-        </w:rPr>
-        <w:t>openFile</w:t>
-      </w:r>
-      <w:proofErr w:type="spellEnd"/>
-      <w:r>
-        <w:rPr>
-          <w:sz w:val="28"/>
-          <w:szCs w:val="28"/>
-        </w:rPr>
-        <w:t>(</w:t>
-      </w:r>
-      <w:proofErr w:type="gramEnd"/>
-      <w:r>
-        <w:rPr>
-          <w:sz w:val="28"/>
-          <w:szCs w:val="28"/>
-        </w:rPr>
-        <w:t xml:space="preserve">) function and passes the </w:t>
-      </w:r>
-      <w:proofErr w:type="spellStart"/>
-      <w:r>
-        <w:rPr>
-          <w:sz w:val="28"/>
-          <w:szCs w:val="28"/>
-        </w:rPr>
-        <w:t>ifstream</w:t>
-      </w:r>
-      <w:proofErr w:type="spellEnd"/>
-      <w:r>
-        <w:rPr>
-          <w:sz w:val="28"/>
-          <w:szCs w:val="28"/>
-        </w:rPr>
-        <w:t xml:space="preserve"> variable as its parameters then calls </w:t>
-      </w:r>
-      <w:proofErr w:type="spellStart"/>
-      <w:r>
-        <w:rPr>
-          <w:sz w:val="28"/>
-          <w:szCs w:val="28"/>
-        </w:rPr>
-        <w:t>readFile</w:t>
-      </w:r>
-      <w:proofErr w:type="spellEnd"/>
-      <w:r>
-        <w:rPr>
-          <w:sz w:val="28"/>
-          <w:szCs w:val="28"/>
-        </w:rPr>
-        <w:t xml:space="preserve">() function and passes the </w:t>
-      </w:r>
-      <w:proofErr w:type="spellStart"/>
-      <w:r>
-        <w:rPr>
-          <w:sz w:val="28"/>
-          <w:szCs w:val="28"/>
-        </w:rPr>
-        <w:t>ifstream</w:t>
-      </w:r>
-      <w:proofErr w:type="spellEnd"/>
-      <w:r>
-        <w:rPr>
-          <w:sz w:val="28"/>
-          <w:szCs w:val="28"/>
-        </w:rPr>
-        <w:t xml:space="preserve"> variable, the maze variable and the two integer variables as its parameters. Next, the program closes the file contains the maze after the </w:t>
-      </w:r>
-      <w:proofErr w:type="spellStart"/>
-      <w:proofErr w:type="gramStart"/>
-      <w:r>
-        <w:rPr>
-          <w:sz w:val="28"/>
-          <w:szCs w:val="28"/>
-        </w:rPr>
-        <w:t>readFile</w:t>
-      </w:r>
-      <w:proofErr w:type="spellEnd"/>
-      <w:r>
-        <w:rPr>
-          <w:sz w:val="28"/>
-          <w:szCs w:val="28"/>
-        </w:rPr>
-        <w:t>(</w:t>
-      </w:r>
-      <w:proofErr w:type="gramEnd"/>
-      <w:r>
-        <w:rPr>
-          <w:sz w:val="28"/>
-          <w:szCs w:val="28"/>
-        </w:rPr>
-        <w:t xml:space="preserve">) function is done with its work, after that it calls display() function and passes the maze variable and the two integer variables as its parameters. The final step is to assign the dimension of the start position of the maze through the two-dimensional array then to call the </w:t>
-      </w:r>
-      <w:proofErr w:type="spellStart"/>
-      <w:proofErr w:type="gramStart"/>
-      <w:r>
-        <w:rPr>
-          <w:sz w:val="28"/>
-          <w:szCs w:val="28"/>
-        </w:rPr>
-        <w:t>pathFinder</w:t>
-      </w:r>
-      <w:proofErr w:type="spellEnd"/>
-      <w:r>
-        <w:rPr>
-          <w:sz w:val="28"/>
-          <w:szCs w:val="28"/>
-        </w:rPr>
-        <w:t>(</w:t>
-      </w:r>
-      <w:proofErr w:type="gramEnd"/>
-      <w:r>
-        <w:rPr>
-          <w:sz w:val="28"/>
-          <w:szCs w:val="28"/>
-        </w:rPr>
-        <w:t>) function which will find the paths through the maze and print out the maze with the paths found.</w:t>
+      <w:bookmarkStart w:id="0" w:name="_Hlk506402853"/>
+      <w:r>
+        <w:rPr>
+          <w:sz w:val="28"/>
+          <w:szCs w:val="28"/>
+        </w:rPr>
+        <w:t>The program creates one List class object, two integer variables and one char variable. It shows the user the menu with options</w:t>
+      </w:r>
+      <w:r>
+        <w:rPr>
+          <w:sz w:val="28"/>
+          <w:szCs w:val="28"/>
+        </w:rPr>
+        <w:t xml:space="preserve"> </w:t>
+      </w:r>
+      <w:r>
+        <w:rPr>
+          <w:sz w:val="28"/>
+          <w:szCs w:val="28"/>
+        </w:rPr>
+        <w:t>to choose from and asks the user to choose an option from the list. It read the user's input and apply the action the user</w:t>
+      </w:r>
+      <w:r>
+        <w:rPr>
+          <w:sz w:val="28"/>
+          <w:szCs w:val="28"/>
+        </w:rPr>
+        <w:t xml:space="preserve"> </w:t>
+      </w:r>
+      <w:r>
+        <w:rPr>
+          <w:sz w:val="28"/>
+          <w:szCs w:val="28"/>
+        </w:rPr>
+        <w:t>has chosen on the list, the program after that shows the menu options again and asks the user to choose an action. It repeats</w:t>
+      </w:r>
+      <w:r>
+        <w:rPr>
+          <w:sz w:val="28"/>
+          <w:szCs w:val="28"/>
+        </w:rPr>
+        <w:t xml:space="preserve"> </w:t>
+      </w:r>
+      <w:r>
+        <w:rPr>
+          <w:sz w:val="28"/>
+          <w:szCs w:val="28"/>
+        </w:rPr>
+        <w:t>this process until the user decides to quit the program.</w:t>
+      </w:r>
+      <w:r>
+        <w:rPr>
+          <w:sz w:val="28"/>
+          <w:szCs w:val="28"/>
+        </w:rPr>
+        <w:t xml:space="preserve"> </w:t>
+      </w:r>
+      <w:r>
+        <w:rPr>
+          <w:sz w:val="28"/>
+          <w:szCs w:val="28"/>
+        </w:rPr>
+        <w:t>The program also checks if the user has entered a wrong menu option</w:t>
+      </w:r>
+      <w:r>
+        <w:rPr>
+          <w:sz w:val="28"/>
+          <w:szCs w:val="28"/>
+        </w:rPr>
+        <w:t xml:space="preserve"> </w:t>
+      </w:r>
+      <w:r>
+        <w:rPr>
+          <w:sz w:val="28"/>
+          <w:szCs w:val="28"/>
+        </w:rPr>
+        <w:t>and asks the user to renter a correct menu option every time the user enters a wrong menu option.</w:t>
+      </w:r>
+    </w:p>
+    <w:bookmarkEnd w:id="0"/>
+    <w:p>
+      <w:pPr>
+        <w:ind w:firstLine="720"/>
+        <w:rPr>
+          <w:sz w:val="28"/>
+          <w:szCs w:val="28"/>
+        </w:rPr>
+      </w:pPr>
+      <w:r>
+        <w:rPr>
+          <w:sz w:val="28"/>
+          <w:szCs w:val="28"/>
+        </w:rPr>
+        <w:t>Ordered lists are lists that holds items all arranged according to the value of each item after the other</w:t>
+      </w:r>
+      <w:r>
+        <w:rPr>
+          <w:sz w:val="28"/>
+          <w:szCs w:val="28"/>
+        </w:rPr>
+        <w:t xml:space="preserve">. </w:t>
+      </w:r>
+      <w:r>
+        <w:rPr>
+          <w:sz w:val="28"/>
+          <w:szCs w:val="28"/>
+        </w:rPr>
+        <w:t>Linked List data structure is useful to implement ordered lists.</w:t>
+      </w:r>
+      <w:r>
+        <w:rPr>
+          <w:sz w:val="28"/>
+          <w:szCs w:val="28"/>
+        </w:rPr>
+        <w:t xml:space="preserve"> </w:t>
+      </w:r>
+      <w:r>
+        <w:rPr>
+          <w:sz w:val="28"/>
+          <w:szCs w:val="28"/>
+        </w:rPr>
+        <w:t>This program uses an ordered list ADT in a class with a</w:t>
+      </w:r>
+      <w:r>
+        <w:rPr>
+          <w:sz w:val="28"/>
+          <w:szCs w:val="28"/>
+        </w:rPr>
+        <w:t xml:space="preserve"> </w:t>
+      </w:r>
+      <w:r>
+        <w:rPr>
+          <w:sz w:val="28"/>
+          <w:szCs w:val="28"/>
+        </w:rPr>
+        <w:t>linked list. The program uses this class to get offer a broad range of actions to perform on the list.</w:t>
       </w:r>
     </w:p>
     <w:p>
@@ -281,46 +265,42 @@
         <w:rPr>
           <w:sz w:val="28"/>
           <w:szCs w:val="28"/>
-          <w:lang w:bidi="ar-EG"/>
-        </w:rPr>
-        <w:t>The program uses recursion technique to find all the possible paths through a maze.</w:t>
-      </w:r>
-      <w:r>
-        <w:rPr>
-          <w:sz w:val="28"/>
-          <w:szCs w:val="28"/>
-        </w:rPr>
-        <w:t xml:space="preserve"> The program also reads </w:t>
-      </w:r>
-      <w:r>
-        <w:rPr>
-          <w:sz w:val="28"/>
-          <w:szCs w:val="28"/>
-        </w:rPr>
-        <w:t>a file which contains the maze representation saves it into two-dimensional array and prints it.</w:t>
+        </w:rPr>
+        <w:t xml:space="preserve">The program can be extended in many ways, we can add functions that allow merging </w:t>
+      </w:r>
+      <w:r>
+        <w:rPr>
+          <w:sz w:val="28"/>
+          <w:szCs w:val="28"/>
+        </w:rPr>
+        <w:t>two lists, add more functions to allow the user to add different items in the list but they won’t be ordered</w:t>
+      </w:r>
+      <w:r>
+        <w:rPr>
+          <w:sz w:val="28"/>
+          <w:szCs w:val="28"/>
+        </w:rPr>
+        <w:t>, we can also use different data structures as Stacks and Queues</w:t>
+      </w:r>
+      <w:r>
+        <w:rPr>
+          <w:sz w:val="28"/>
+          <w:szCs w:val="28"/>
+        </w:rPr>
+        <w:t xml:space="preserve"> to implement different versions of the program</w:t>
+      </w:r>
+      <w:bookmarkStart w:id="1" w:name="_GoBack"/>
+      <w:bookmarkEnd w:id="1"/>
+      <w:r>
+        <w:rPr>
+          <w:sz w:val="28"/>
+          <w:szCs w:val="28"/>
+        </w:rPr>
+        <w:t xml:space="preserve">. </w:t>
       </w:r>
     </w:p>
     <w:p>
       <w:pPr>
-        <w:ind w:firstLine="720"/>
-        <w:rPr>
-          <w:sz w:val="28"/>
-          <w:szCs w:val="28"/>
-        </w:rPr>
-      </w:pPr>
-      <w:r>
-        <w:rPr>
-          <w:sz w:val="28"/>
-          <w:szCs w:val="28"/>
-        </w:rPr>
-        <w:t>The program can be extended in many ways, we can add allow the function to read and find the path through larger mazes which has more than 22 rows and more than 76 columns. We can also add functions to generate random mazes then solve them.</w:t>
-      </w:r>
-      <w:bookmarkStart w:id="0" w:name="_GoBack"/>
-      <w:bookmarkEnd w:id="0"/>
-    </w:p>
-    <w:p>
-      <w:pPr>
-        <w:ind w:firstLine="720"/>
         <w:rPr>
           <w:sz w:val="28"/>
           <w:szCs w:val="28"/>
@@ -735,7 +715,7 @@
   <w:style w:type="paragraph" w:default="1" w:styleId="Normal">
     <w:name w:val="Normal"/>
     <w:qFormat/>
-    <w:rsid w:val="003D2879"/>
+    <w:rsid w:val="00907F47"/>
   </w:style>
   <w:style w:type="character" w:default="1" w:styleId="DefaultParagraphFont">
     <w:name w:val="Default Paragraph Font"/>

</xml_diff>